<commit_message>
update topics 1, 2, 3
</commit_message>
<xml_diff>
--- a/notes/Topics.docx
+++ b/notes/Topics.docx
@@ -6,45 +6,918 @@
       <w:pPr>
         <w:spacing w:after="0"/>
         <w:rPr>
+          <w:rStyle w:val="Strong"/>
           <w:rFonts w:ascii="Arial" w:hAnsi="Arial" w:cs="Arial"/>
+          <w:color w:val="0D274D"/>
+        </w:rPr>
+      </w:pPr>
+      <w:r>
+        <w:rPr>
+          <w:rStyle w:val="Strong"/>
+          <w:rFonts w:ascii="Arial" w:hAnsi="Arial" w:cs="Arial"/>
+          <w:color w:val="0D274D"/>
+        </w:rPr>
+        <w:t>Episode 1:</w:t>
+      </w:r>
+      <w:r>
+        <w:rPr>
+          <w:rStyle w:val="Strong"/>
+          <w:rFonts w:ascii="Arial" w:hAnsi="Arial" w:cs="Arial"/>
+          <w:color w:val="58595B"/>
+        </w:rPr>
+        <w:t> </w:t>
+      </w:r>
+      <w:r>
+        <w:rPr>
+          <w:rStyle w:val="Strong"/>
+          <w:rFonts w:ascii="Arial" w:hAnsi="Arial" w:cs="Arial"/>
+          <w:color w:val="0D274D"/>
+        </w:rPr>
+        <w:t>The CCNA Certification and Networking Basics</w:t>
+      </w:r>
+    </w:p>
+    <w:p>
+      <w:pPr>
+        <w:spacing w:before="100" w:beforeAutospacing="1" w:after="0" w:line="240" w:lineRule="auto"/>
+        <w:ind w:left="1440"/>
+        <w:rPr>
+          <w:rFonts w:ascii="Times New Roman" w:eastAsia="Times New Roman" w:hAnsi="Times New Roman" w:cs="Times New Roman"/>
+          <w:color w:val="58595B"/>
+          <w:kern w:val="0"/>
+          <w:sz w:val="24"/>
+          <w:szCs w:val="24"/>
+          <w14:ligatures w14:val="none"/>
+        </w:rPr>
+      </w:pPr>
+      <w:r>
+        <w:rPr>
+          <w:rFonts w:ascii="Arial" w:eastAsia="Times New Roman" w:hAnsi="Arial" w:cs="Arial"/>
+          <w:b/>
+          <w:bCs/>
+          <w:color w:val="58595B"/>
+          <w:kern w:val="0"/>
+          <w:sz w:val="24"/>
+          <w:szCs w:val="24"/>
+          <w14:ligatures w14:val="none"/>
+        </w:rPr>
+        <w:t>Duration:</w:t>
+      </w:r>
+      <w:r>
+        <w:rPr>
+          <w:rFonts w:ascii="Arial" w:eastAsia="Times New Roman" w:hAnsi="Arial" w:cs="Arial"/>
+          <w:color w:val="58595B"/>
+          <w:kern w:val="0"/>
+          <w:sz w:val="24"/>
+          <w:szCs w:val="24"/>
+          <w14:ligatures w14:val="none"/>
+        </w:rPr>
+        <w:t> 90 minutes</w:t>
+      </w:r>
+    </w:p>
+    <w:p>
+      <w:pPr>
+        <w:spacing w:before="100" w:beforeAutospacing="1" w:after="100" w:afterAutospacing="1" w:line="240" w:lineRule="auto"/>
+        <w:ind w:left="1440"/>
+        <w:rPr>
+          <w:rFonts w:ascii="Times New Roman" w:eastAsia="Times New Roman" w:hAnsi="Times New Roman" w:cs="Times New Roman"/>
+          <w:color w:val="58595B"/>
+          <w:kern w:val="0"/>
+          <w:sz w:val="24"/>
+          <w:szCs w:val="24"/>
+          <w14:ligatures w14:val="none"/>
+        </w:rPr>
+      </w:pPr>
+      <w:r>
+        <w:rPr>
+          <w:rFonts w:ascii="Arial" w:eastAsia="Times New Roman" w:hAnsi="Arial" w:cs="Arial"/>
+          <w:b/>
+          <w:bCs/>
+          <w:color w:val="58595B"/>
+          <w:kern w:val="0"/>
+          <w:sz w:val="24"/>
+          <w:szCs w:val="24"/>
+          <w14:ligatures w14:val="none"/>
+        </w:rPr>
+        <w:t>Language:</w:t>
+      </w:r>
+      <w:r>
+        <w:rPr>
+          <w:rFonts w:ascii="Arial" w:eastAsia="Times New Roman" w:hAnsi="Arial" w:cs="Arial"/>
+          <w:color w:val="58595B"/>
+          <w:kern w:val="0"/>
+          <w:sz w:val="24"/>
+          <w:szCs w:val="24"/>
+          <w14:ligatures w14:val="none"/>
+        </w:rPr>
+        <w:t> English</w:t>
+      </w:r>
+    </w:p>
+    <w:p>
+      <w:pPr>
+        <w:spacing w:line="360" w:lineRule="auto"/>
+        <w:ind w:left="720"/>
+        <w:rPr>
+          <w:rFonts w:ascii="Times New Roman" w:eastAsia="Times New Roman" w:hAnsi="Times New Roman" w:cs="Times New Roman"/>
+          <w:color w:val="222222"/>
+          <w:kern w:val="0"/>
+          <w:sz w:val="24"/>
+          <w:szCs w:val="24"/>
+          <w14:ligatures w14:val="none"/>
+        </w:rPr>
+      </w:pPr>
+      <w:r>
+        <w:rPr>
+          <w:rFonts w:ascii="Arial" w:eastAsia="Times New Roman" w:hAnsi="Arial" w:cs="Arial"/>
+          <w:color w:val="58595B"/>
+          <w:kern w:val="0"/>
+          <w:sz w:val="24"/>
+          <w:szCs w:val="24"/>
+          <w14:ligatures w14:val="none"/>
+        </w:rPr>
+        <w:t>This first episode begins with an overview of the CCNA program, including the new consolidated CCNA. Then a review of the first two sections of content that the exam covers: Network Fundamentals and Network Access.</w:t>
+      </w:r>
+    </w:p>
+    <w:p>
+      <w:pPr>
+        <w:spacing w:after="0"/>
+        <w:rPr>
+          <w:rStyle w:val="Strong"/>
+          <w:rFonts w:ascii="Arial" w:hAnsi="Arial" w:cs="Arial"/>
+          <w:color w:val="0D274D"/>
+        </w:rPr>
+      </w:pPr>
+      <w:r>
+        <w:rPr>
+          <w:rStyle w:val="Strong"/>
+          <w:rFonts w:ascii="Arial" w:hAnsi="Arial" w:cs="Arial"/>
+          <w:color w:val="0D274D"/>
+        </w:rPr>
+        <w:t>Episode 2:</w:t>
+      </w:r>
+      <w:r>
+        <w:rPr>
+          <w:rStyle w:val="Strong"/>
+          <w:rFonts w:ascii="Arial" w:hAnsi="Arial" w:cs="Arial"/>
+          <w:color w:val="58595B"/>
+        </w:rPr>
+        <w:t> </w:t>
+      </w:r>
+      <w:r>
+        <w:rPr>
+          <w:rStyle w:val="Strong"/>
+          <w:rFonts w:ascii="Arial" w:hAnsi="Arial" w:cs="Arial"/>
+          <w:color w:val="0D274D"/>
+        </w:rPr>
+        <w:t>CCNA – Getting Acquainted with Internet Protocol (IP), Connectivity &amp; Services</w:t>
+      </w:r>
+    </w:p>
+    <w:p>
+      <w:pPr>
+        <w:spacing w:before="100" w:beforeAutospacing="1" w:after="100" w:afterAutospacing="1" w:line="240" w:lineRule="auto"/>
+        <w:ind w:left="1440"/>
+        <w:rPr>
+          <w:rFonts w:ascii="Times New Roman" w:eastAsia="Times New Roman" w:hAnsi="Times New Roman" w:cs="Times New Roman"/>
+          <w:color w:val="58595B"/>
+          <w:kern w:val="0"/>
+          <w:sz w:val="24"/>
+          <w:szCs w:val="24"/>
+          <w14:ligatures w14:val="none"/>
+        </w:rPr>
+      </w:pPr>
+      <w:r>
+        <w:rPr>
+          <w:rFonts w:ascii="Arial" w:eastAsia="Times New Roman" w:hAnsi="Arial" w:cs="Arial"/>
+          <w:b/>
+          <w:bCs/>
+          <w:color w:val="58595B"/>
+          <w:kern w:val="0"/>
+          <w:sz w:val="24"/>
+          <w:szCs w:val="24"/>
+          <w:shd w:val="clear" w:color="auto" w:fill="FFFFFF"/>
+          <w14:ligatures w14:val="none"/>
+        </w:rPr>
+        <w:t>Duration:</w:t>
+      </w:r>
+      <w:r>
+        <w:rPr>
+          <w:rFonts w:ascii="Times New Roman" w:eastAsia="Times New Roman" w:hAnsi="Times New Roman" w:cs="Times New Roman"/>
+          <w:b/>
+          <w:bCs/>
+          <w:color w:val="58595B"/>
+          <w:kern w:val="0"/>
+          <w:sz w:val="24"/>
+          <w:szCs w:val="24"/>
+          <w14:ligatures w14:val="none"/>
+        </w:rPr>
+        <w:t> </w:t>
+      </w:r>
+      <w:r>
+        <w:rPr>
+          <w:rFonts w:ascii="Arial" w:eastAsia="Times New Roman" w:hAnsi="Arial" w:cs="Arial"/>
+          <w:color w:val="58595B"/>
+          <w:kern w:val="0"/>
+          <w:sz w:val="24"/>
+          <w:szCs w:val="24"/>
+          <w:shd w:val="clear" w:color="auto" w:fill="FFFFFF"/>
+          <w14:ligatures w14:val="none"/>
+        </w:rPr>
+        <w:t>60 minutes</w:t>
+      </w:r>
+    </w:p>
+    <w:p>
+      <w:pPr>
+        <w:spacing w:before="100" w:beforeAutospacing="1" w:after="100" w:afterAutospacing="1" w:line="240" w:lineRule="auto"/>
+        <w:ind w:left="1440"/>
+        <w:rPr>
+          <w:rFonts w:ascii="Times New Roman" w:eastAsia="Times New Roman" w:hAnsi="Times New Roman" w:cs="Times New Roman"/>
+          <w:color w:val="58595B"/>
+          <w:kern w:val="0"/>
+          <w:sz w:val="24"/>
+          <w:szCs w:val="24"/>
+          <w14:ligatures w14:val="none"/>
+        </w:rPr>
+      </w:pPr>
+      <w:r>
+        <w:rPr>
+          <w:rFonts w:ascii="Arial" w:eastAsia="Times New Roman" w:hAnsi="Arial" w:cs="Arial"/>
+          <w:b/>
+          <w:bCs/>
+          <w:color w:val="58595B"/>
+          <w:kern w:val="0"/>
+          <w:sz w:val="24"/>
+          <w:szCs w:val="24"/>
+          <w14:ligatures w14:val="none"/>
+        </w:rPr>
+        <w:t>Language:</w:t>
+      </w:r>
+      <w:r>
+        <w:rPr>
+          <w:rFonts w:ascii="Arial" w:eastAsia="Times New Roman" w:hAnsi="Arial" w:cs="Arial"/>
+          <w:color w:val="58595B"/>
+          <w:kern w:val="0"/>
+          <w:sz w:val="24"/>
+          <w:szCs w:val="24"/>
+          <w14:ligatures w14:val="none"/>
+        </w:rPr>
+        <w:t> English</w:t>
+      </w:r>
+    </w:p>
+    <w:p>
+      <w:pPr>
+        <w:spacing w:before="240" w:line="360" w:lineRule="auto"/>
+        <w:ind w:left="720"/>
+        <w:rPr>
+          <w:rFonts w:ascii="Arial" w:eastAsia="Times New Roman" w:hAnsi="Arial" w:cs="Arial"/>
+          <w:color w:val="58595B"/>
+          <w:kern w:val="0"/>
+          <w:sz w:val="24"/>
+          <w:szCs w:val="24"/>
+          <w14:ligatures w14:val="none"/>
+        </w:rPr>
+      </w:pPr>
+      <w:r>
+        <w:rPr>
+          <w:rFonts w:ascii="Arial" w:eastAsia="Times New Roman" w:hAnsi="Arial" w:cs="Arial"/>
+          <w:color w:val="58595B"/>
+          <w:kern w:val="0"/>
+          <w:sz w:val="24"/>
+          <w:szCs w:val="24"/>
+          <w14:ligatures w14:val="none"/>
+        </w:rPr>
+        <w:t>A brief review of the basics of the CCNA program, followed by a deep dive into the second section of the exam, which covers the basics of IP Connectivity and IP Services.</w:t>
+      </w:r>
+    </w:p>
+    <w:p>
+      <w:pPr>
+        <w:spacing w:before="240" w:line="240" w:lineRule="auto"/>
+        <w:rPr>
+          <w:rFonts w:ascii="Arial" w:eastAsia="Times New Roman" w:hAnsi="Arial" w:cs="Arial"/>
           <w:b/>
           <w:bCs/>
           <w:color w:val="0D274D"/>
-        </w:rPr>
-      </w:pPr>
-      <w:r>
-        <w:rPr>
-          <w:rStyle w:val="Strong"/>
+          <w:kern w:val="0"/>
+          <w:sz w:val="24"/>
+          <w:szCs w:val="24"/>
+          <w14:ligatures w14:val="none"/>
+        </w:rPr>
+      </w:pPr>
+      <w:r>
+        <w:rPr>
+          <w:rFonts w:ascii="Arial" w:eastAsia="Times New Roman" w:hAnsi="Arial" w:cs="Arial"/>
+          <w:b/>
+          <w:bCs/>
+          <w:color w:val="0D274D"/>
+          <w:kern w:val="0"/>
+          <w:sz w:val="24"/>
+          <w:szCs w:val="24"/>
+          <w14:ligatures w14:val="none"/>
+        </w:rPr>
+        <w:t>Episode 3:</w:t>
+      </w:r>
+      <w:r>
+        <w:rPr>
+          <w:rFonts w:ascii="Arial" w:eastAsia="Times New Roman" w:hAnsi="Arial" w:cs="Arial"/>
+          <w:b/>
+          <w:bCs/>
+          <w:color w:val="58595B"/>
+          <w:kern w:val="0"/>
+          <w:sz w:val="24"/>
+          <w:szCs w:val="24"/>
+          <w14:ligatures w14:val="none"/>
+        </w:rPr>
+        <w:t> </w:t>
+      </w:r>
+      <w:r>
+        <w:rPr>
+          <w:rFonts w:ascii="Arial" w:eastAsia="Times New Roman" w:hAnsi="Arial" w:cs="Arial"/>
+          <w:b/>
+          <w:bCs/>
+          <w:color w:val="0D274D"/>
+          <w:kern w:val="0"/>
+          <w:sz w:val="24"/>
+          <w:szCs w:val="24"/>
+          <w14:ligatures w14:val="none"/>
+        </w:rPr>
+        <w:t>CCNA - Building on the Basics with Security, Automation, &amp; Programmability</w:t>
+      </w:r>
+    </w:p>
+    <w:p>
+      <w:pPr>
+        <w:spacing w:before="100" w:beforeAutospacing="1" w:after="100" w:afterAutospacing="1" w:line="276" w:lineRule="auto"/>
+        <w:ind w:left="1440"/>
+        <w:rPr>
+          <w:rFonts w:ascii="Times New Roman" w:eastAsia="Times New Roman" w:hAnsi="Times New Roman" w:cs="Times New Roman"/>
+          <w:color w:val="58595B"/>
+          <w:kern w:val="0"/>
+          <w:sz w:val="24"/>
+          <w:szCs w:val="24"/>
+          <w14:ligatures w14:val="none"/>
+        </w:rPr>
+      </w:pPr>
+      <w:r>
+        <w:rPr>
+          <w:rFonts w:ascii="Arial" w:eastAsia="Times New Roman" w:hAnsi="Arial" w:cs="Arial"/>
+          <w:b/>
+          <w:bCs/>
+          <w:color w:val="58595B"/>
+          <w:kern w:val="0"/>
+          <w:sz w:val="24"/>
+          <w:szCs w:val="24"/>
+          <w14:ligatures w14:val="none"/>
+        </w:rPr>
+        <w:t>Duration:</w:t>
+      </w:r>
+      <w:r>
+        <w:rPr>
+          <w:rFonts w:ascii="Arial" w:eastAsia="Times New Roman" w:hAnsi="Arial" w:cs="Arial"/>
+          <w:color w:val="58595B"/>
+          <w:kern w:val="0"/>
+          <w:sz w:val="24"/>
+          <w:szCs w:val="24"/>
+          <w14:ligatures w14:val="none"/>
+        </w:rPr>
+        <w:t> 60 minutes</w:t>
+      </w:r>
+    </w:p>
+    <w:p>
+      <w:pPr>
+        <w:spacing w:before="100" w:beforeAutospacing="1" w:after="100" w:afterAutospacing="1" w:line="276" w:lineRule="auto"/>
+        <w:ind w:left="1440"/>
+        <w:rPr>
+          <w:rFonts w:ascii="Times New Roman" w:eastAsia="Times New Roman" w:hAnsi="Times New Roman" w:cs="Times New Roman"/>
+          <w:color w:val="58595B"/>
+          <w:kern w:val="0"/>
+          <w:sz w:val="24"/>
+          <w:szCs w:val="24"/>
+          <w14:ligatures w14:val="none"/>
+        </w:rPr>
+      </w:pPr>
+      <w:r>
+        <w:rPr>
+          <w:rFonts w:ascii="Arial" w:eastAsia="Times New Roman" w:hAnsi="Arial" w:cs="Arial"/>
+          <w:b/>
+          <w:bCs/>
+          <w:color w:val="58595B"/>
+          <w:kern w:val="0"/>
+          <w:sz w:val="24"/>
+          <w:szCs w:val="24"/>
+          <w14:ligatures w14:val="none"/>
+        </w:rPr>
+        <w:t>Language:</w:t>
+      </w:r>
+      <w:r>
+        <w:rPr>
+          <w:rFonts w:ascii="Arial" w:eastAsia="Times New Roman" w:hAnsi="Arial" w:cs="Arial"/>
+          <w:color w:val="58595B"/>
+          <w:kern w:val="0"/>
+          <w:sz w:val="24"/>
+          <w:szCs w:val="24"/>
+          <w14:ligatures w14:val="none"/>
+        </w:rPr>
+        <w:t> English</w:t>
+      </w:r>
+    </w:p>
+    <w:p>
+      <w:pPr>
+        <w:spacing w:before="240" w:line="360" w:lineRule="auto"/>
+        <w:ind w:left="720"/>
+        <w:rPr>
+          <w:rFonts w:ascii="Times New Roman" w:eastAsia="Times New Roman" w:hAnsi="Times New Roman" w:cs="Times New Roman"/>
+          <w:color w:val="222222"/>
+          <w:kern w:val="0"/>
+          <w:sz w:val="24"/>
+          <w:szCs w:val="24"/>
+          <w14:ligatures w14:val="none"/>
+        </w:rPr>
+      </w:pPr>
+      <w:r>
+        <w:rPr>
           <w:rFonts w:ascii="Arial" w:hAnsi="Arial" w:cs="Arial"/>
-          <w:color w:val="0D274D"/>
-        </w:rPr>
-        <w:t>Episode 1:</w:t>
-      </w:r>
-      <w:r>
-        <w:rPr>
-          <w:rStyle w:val="Strong"/>
+          <w:color w:val="58595B"/>
+          <w:sz w:val="24"/>
+          <w:szCs w:val="24"/>
+        </w:rPr>
+        <w:t>In this final episode, there will be a brief recap of the first two episodes, then a deep-dive into the third section of the exam, which covers Security Fundamentals, as well as Automation and</w:t>
+      </w:r>
+      <w:r>
+        <w:rPr>
           <w:rFonts w:ascii="Arial" w:hAnsi="Arial" w:cs="Arial"/>
           <w:color w:val="58595B"/>
-        </w:rPr>
-        <w:t> </w:t>
-      </w:r>
-      <w:r>
-        <w:rPr>
-          <w:rStyle w:val="Strong"/>
-          <w:rFonts w:ascii="Arial" w:hAnsi="Arial" w:cs="Arial"/>
-          <w:color w:val="0D274D"/>
-        </w:rPr>
-        <w:t>The CCNA Certification and Networking Basics</w:t>
+          <w:sz w:val="24"/>
+          <w:szCs w:val="24"/>
+        </w:rPr>
+        <w:t xml:space="preserve"> Programmability.</w:t>
       </w:r>
     </w:p>
     <w:sectPr>
       <w:pgSz w:w="12240" w:h="15840" w:code="1"/>
-      <w:pgMar w:top="1829" w:right="1829" w:bottom="1829" w:left="1829" w:header="720" w:footer="720" w:gutter="0"/>
+      <w:pgMar w:top="720" w:right="720" w:bottom="720" w:left="720" w:header="720" w:footer="720" w:gutter="0"/>
       <w:cols w:space="720"/>
       <w:docGrid w:linePitch="360"/>
     </w:sectPr>
   </w:body>
 </w:document>
+</file>
+
+<file path=word/numbering.xml><?xml version="1.0" encoding="utf-8"?>
+<w:numbering xmlns:wpc="http://schemas.microsoft.com/office/word/2010/wordprocessingCanvas" xmlns:cx="http://schemas.microsoft.com/office/drawing/2014/chartex" xmlns:cx1="http://schemas.microsoft.com/office/drawing/2015/9/8/chartex" xmlns:cx2="http://schemas.microsoft.com/office/drawing/2015/10/21/chartex" xmlns:cx3="http://schemas.microsoft.com/office/drawing/2016/5/9/chartex" xmlns:cx4="http://schemas.microsoft.com/office/drawing/2016/5/10/chartex" xmlns:cx5="http://schemas.microsoft.com/office/drawing/2016/5/11/chartex" xmlns:cx6="http://schemas.microsoft.com/office/drawing/2016/5/12/chartex" xmlns:cx7="http://schemas.microsoft.com/office/drawing/2016/5/13/chartex" xmlns:cx8="http://schemas.microsoft.com/office/drawing/2016/5/14/chartex" xmlns:mc="http://schemas.openxmlformats.org/markup-compatibility/2006" xmlns:aink="http://schemas.microsoft.com/office/drawing/2016/ink" xmlns:am3d="http://schemas.microsoft.com/office/drawing/2017/model3d" xmlns:o="urn:schemas-microsoft-com:office:office" xmlns:oel="http://schemas.microsoft.com/office/2019/extlst" xmlns:r="http://schemas.openxmlformats.org/officeDocument/2006/relationships" xmlns:m="http://schemas.openxmlformats.org/officeDocument/2006/math" xmlns:v="urn:schemas-microsoft-com:vml" xmlns:wp14="http://schemas.microsoft.com/office/word/2010/wordprocessingDrawing" xmlns:wp="http://schemas.openxmlformats.org/drawingml/2006/wordprocessingDrawing" xmlns:w10="urn:schemas-microsoft-com:office:word" xmlns:w="http://schemas.openxmlformats.org/wordprocessingml/2006/main" xmlns:w14="http://schemas.microsoft.com/office/word/2010/wordml" xmlns:w15="http://schemas.microsoft.com/office/word/2012/wordml" xmlns:w16cex="http://schemas.microsoft.com/office/word/2018/wordml/cex" xmlns:w16cid="http://schemas.microsoft.com/office/word/2016/wordml/cid" xmlns:w16="http://schemas.microsoft.com/office/word/2018/wordml" xmlns:w16du="http://schemas.microsoft.com/office/word/2023/wordml/word16du" xmlns:w16sdtdh="http://schemas.microsoft.com/office/word/2020/wordml/sdtdatahash" xmlns:w16se="http://schemas.microsoft.com/office/word/2015/wordml/symex" xmlns:wpg="http://schemas.microsoft.com/office/word/2010/wordprocessingGroup" xmlns:wpi="http://schemas.microsoft.com/office/word/2010/wordprocessingInk" xmlns:wne="http://schemas.microsoft.com/office/word/2006/wordml" xmlns:wps="http://schemas.microsoft.com/office/word/2010/wordprocessingShape" mc:Ignorable="w14 w15 w16se w16cid w16 w16cex w16sdtdh wp14">
+  <w:abstractNum w:abstractNumId="0" w15:restartNumberingAfterBreak="0">
+    <w:nsid w:val="2C626D9A"/>
+    <w:multiLevelType w:val="multilevel"/>
+    <w:tmpl w:val="D8F6D41E"/>
+    <w:lvl w:ilvl="0">
+      <w:start w:val="1"/>
+      <w:numFmt w:val="bullet"/>
+      <w:lvlText w:val=""/>
+      <w:lvlJc w:val="left"/>
+      <w:pPr>
+        <w:tabs>
+          <w:tab w:val="num" w:pos="720"/>
+        </w:tabs>
+        <w:ind w:left="720" w:hanging="360"/>
+      </w:pPr>
+      <w:rPr>
+        <w:rFonts w:ascii="Symbol" w:hAnsi="Symbol" w:hint="default"/>
+        <w:sz w:val="20"/>
+      </w:rPr>
+    </w:lvl>
+    <w:lvl w:ilvl="1" w:tentative="1">
+      <w:start w:val="1"/>
+      <w:numFmt w:val="bullet"/>
+      <w:lvlText w:val="o"/>
+      <w:lvlJc w:val="left"/>
+      <w:pPr>
+        <w:tabs>
+          <w:tab w:val="num" w:pos="1440"/>
+        </w:tabs>
+        <w:ind w:left="1440" w:hanging="360"/>
+      </w:pPr>
+      <w:rPr>
+        <w:rFonts w:ascii="Courier New" w:hAnsi="Courier New" w:hint="default"/>
+        <w:sz w:val="20"/>
+      </w:rPr>
+    </w:lvl>
+    <w:lvl w:ilvl="2" w:tentative="1">
+      <w:start w:val="1"/>
+      <w:numFmt w:val="bullet"/>
+      <w:lvlText w:val=""/>
+      <w:lvlJc w:val="left"/>
+      <w:pPr>
+        <w:tabs>
+          <w:tab w:val="num" w:pos="2160"/>
+        </w:tabs>
+        <w:ind w:left="2160" w:hanging="360"/>
+      </w:pPr>
+      <w:rPr>
+        <w:rFonts w:ascii="Wingdings" w:hAnsi="Wingdings" w:hint="default"/>
+        <w:sz w:val="20"/>
+      </w:rPr>
+    </w:lvl>
+    <w:lvl w:ilvl="3" w:tentative="1">
+      <w:start w:val="1"/>
+      <w:numFmt w:val="bullet"/>
+      <w:lvlText w:val=""/>
+      <w:lvlJc w:val="left"/>
+      <w:pPr>
+        <w:tabs>
+          <w:tab w:val="num" w:pos="2880"/>
+        </w:tabs>
+        <w:ind w:left="2880" w:hanging="360"/>
+      </w:pPr>
+      <w:rPr>
+        <w:rFonts w:ascii="Wingdings" w:hAnsi="Wingdings" w:hint="default"/>
+        <w:sz w:val="20"/>
+      </w:rPr>
+    </w:lvl>
+    <w:lvl w:ilvl="4" w:tentative="1">
+      <w:start w:val="1"/>
+      <w:numFmt w:val="bullet"/>
+      <w:lvlText w:val=""/>
+      <w:lvlJc w:val="left"/>
+      <w:pPr>
+        <w:tabs>
+          <w:tab w:val="num" w:pos="3600"/>
+        </w:tabs>
+        <w:ind w:left="3600" w:hanging="360"/>
+      </w:pPr>
+      <w:rPr>
+        <w:rFonts w:ascii="Wingdings" w:hAnsi="Wingdings" w:hint="default"/>
+        <w:sz w:val="20"/>
+      </w:rPr>
+    </w:lvl>
+    <w:lvl w:ilvl="5" w:tentative="1">
+      <w:start w:val="1"/>
+      <w:numFmt w:val="bullet"/>
+      <w:lvlText w:val=""/>
+      <w:lvlJc w:val="left"/>
+      <w:pPr>
+        <w:tabs>
+          <w:tab w:val="num" w:pos="4320"/>
+        </w:tabs>
+        <w:ind w:left="4320" w:hanging="360"/>
+      </w:pPr>
+      <w:rPr>
+        <w:rFonts w:ascii="Wingdings" w:hAnsi="Wingdings" w:hint="default"/>
+        <w:sz w:val="20"/>
+      </w:rPr>
+    </w:lvl>
+    <w:lvl w:ilvl="6" w:tentative="1">
+      <w:start w:val="1"/>
+      <w:numFmt w:val="bullet"/>
+      <w:lvlText w:val=""/>
+      <w:lvlJc w:val="left"/>
+      <w:pPr>
+        <w:tabs>
+          <w:tab w:val="num" w:pos="5040"/>
+        </w:tabs>
+        <w:ind w:left="5040" w:hanging="360"/>
+      </w:pPr>
+      <w:rPr>
+        <w:rFonts w:ascii="Wingdings" w:hAnsi="Wingdings" w:hint="default"/>
+        <w:sz w:val="20"/>
+      </w:rPr>
+    </w:lvl>
+    <w:lvl w:ilvl="7" w:tentative="1">
+      <w:start w:val="1"/>
+      <w:numFmt w:val="bullet"/>
+      <w:lvlText w:val=""/>
+      <w:lvlJc w:val="left"/>
+      <w:pPr>
+        <w:tabs>
+          <w:tab w:val="num" w:pos="5760"/>
+        </w:tabs>
+        <w:ind w:left="5760" w:hanging="360"/>
+      </w:pPr>
+      <w:rPr>
+        <w:rFonts w:ascii="Wingdings" w:hAnsi="Wingdings" w:hint="default"/>
+        <w:sz w:val="20"/>
+      </w:rPr>
+    </w:lvl>
+    <w:lvl w:ilvl="8" w:tentative="1">
+      <w:start w:val="1"/>
+      <w:numFmt w:val="bullet"/>
+      <w:lvlText w:val=""/>
+      <w:lvlJc w:val="left"/>
+      <w:pPr>
+        <w:tabs>
+          <w:tab w:val="num" w:pos="6480"/>
+        </w:tabs>
+        <w:ind w:left="6480" w:hanging="360"/>
+      </w:pPr>
+      <w:rPr>
+        <w:rFonts w:ascii="Wingdings" w:hAnsi="Wingdings" w:hint="default"/>
+        <w:sz w:val="20"/>
+      </w:rPr>
+    </w:lvl>
+  </w:abstractNum>
+  <w:abstractNum w:abstractNumId="1" w15:restartNumberingAfterBreak="0">
+    <w:nsid w:val="50CF54D5"/>
+    <w:multiLevelType w:val="multilevel"/>
+    <w:tmpl w:val="708E659C"/>
+    <w:lvl w:ilvl="0">
+      <w:start w:val="1"/>
+      <w:numFmt w:val="bullet"/>
+      <w:lvlText w:val=""/>
+      <w:lvlJc w:val="left"/>
+      <w:pPr>
+        <w:tabs>
+          <w:tab w:val="num" w:pos="720"/>
+        </w:tabs>
+        <w:ind w:left="720" w:hanging="360"/>
+      </w:pPr>
+      <w:rPr>
+        <w:rFonts w:ascii="Symbol" w:hAnsi="Symbol" w:hint="default"/>
+        <w:sz w:val="20"/>
+      </w:rPr>
+    </w:lvl>
+    <w:lvl w:ilvl="1" w:tentative="1">
+      <w:start w:val="1"/>
+      <w:numFmt w:val="bullet"/>
+      <w:lvlText w:val="o"/>
+      <w:lvlJc w:val="left"/>
+      <w:pPr>
+        <w:tabs>
+          <w:tab w:val="num" w:pos="1440"/>
+        </w:tabs>
+        <w:ind w:left="1440" w:hanging="360"/>
+      </w:pPr>
+      <w:rPr>
+        <w:rFonts w:ascii="Courier New" w:hAnsi="Courier New" w:hint="default"/>
+        <w:sz w:val="20"/>
+      </w:rPr>
+    </w:lvl>
+    <w:lvl w:ilvl="2" w:tentative="1">
+      <w:start w:val="1"/>
+      <w:numFmt w:val="bullet"/>
+      <w:lvlText w:val=""/>
+      <w:lvlJc w:val="left"/>
+      <w:pPr>
+        <w:tabs>
+          <w:tab w:val="num" w:pos="2160"/>
+        </w:tabs>
+        <w:ind w:left="2160" w:hanging="360"/>
+      </w:pPr>
+      <w:rPr>
+        <w:rFonts w:ascii="Wingdings" w:hAnsi="Wingdings" w:hint="default"/>
+        <w:sz w:val="20"/>
+      </w:rPr>
+    </w:lvl>
+    <w:lvl w:ilvl="3" w:tentative="1">
+      <w:start w:val="1"/>
+      <w:numFmt w:val="bullet"/>
+      <w:lvlText w:val=""/>
+      <w:lvlJc w:val="left"/>
+      <w:pPr>
+        <w:tabs>
+          <w:tab w:val="num" w:pos="2880"/>
+        </w:tabs>
+        <w:ind w:left="2880" w:hanging="360"/>
+      </w:pPr>
+      <w:rPr>
+        <w:rFonts w:ascii="Wingdings" w:hAnsi="Wingdings" w:hint="default"/>
+        <w:sz w:val="20"/>
+      </w:rPr>
+    </w:lvl>
+    <w:lvl w:ilvl="4" w:tentative="1">
+      <w:start w:val="1"/>
+      <w:numFmt w:val="bullet"/>
+      <w:lvlText w:val=""/>
+      <w:lvlJc w:val="left"/>
+      <w:pPr>
+        <w:tabs>
+          <w:tab w:val="num" w:pos="3600"/>
+        </w:tabs>
+        <w:ind w:left="3600" w:hanging="360"/>
+      </w:pPr>
+      <w:rPr>
+        <w:rFonts w:ascii="Wingdings" w:hAnsi="Wingdings" w:hint="default"/>
+        <w:sz w:val="20"/>
+      </w:rPr>
+    </w:lvl>
+    <w:lvl w:ilvl="5" w:tentative="1">
+      <w:start w:val="1"/>
+      <w:numFmt w:val="bullet"/>
+      <w:lvlText w:val=""/>
+      <w:lvlJc w:val="left"/>
+      <w:pPr>
+        <w:tabs>
+          <w:tab w:val="num" w:pos="4320"/>
+        </w:tabs>
+        <w:ind w:left="4320" w:hanging="360"/>
+      </w:pPr>
+      <w:rPr>
+        <w:rFonts w:ascii="Wingdings" w:hAnsi="Wingdings" w:hint="default"/>
+        <w:sz w:val="20"/>
+      </w:rPr>
+    </w:lvl>
+    <w:lvl w:ilvl="6" w:tentative="1">
+      <w:start w:val="1"/>
+      <w:numFmt w:val="bullet"/>
+      <w:lvlText w:val=""/>
+      <w:lvlJc w:val="left"/>
+      <w:pPr>
+        <w:tabs>
+          <w:tab w:val="num" w:pos="5040"/>
+        </w:tabs>
+        <w:ind w:left="5040" w:hanging="360"/>
+      </w:pPr>
+      <w:rPr>
+        <w:rFonts w:ascii="Wingdings" w:hAnsi="Wingdings" w:hint="default"/>
+        <w:sz w:val="20"/>
+      </w:rPr>
+    </w:lvl>
+    <w:lvl w:ilvl="7" w:tentative="1">
+      <w:start w:val="1"/>
+      <w:numFmt w:val="bullet"/>
+      <w:lvlText w:val=""/>
+      <w:lvlJc w:val="left"/>
+      <w:pPr>
+        <w:tabs>
+          <w:tab w:val="num" w:pos="5760"/>
+        </w:tabs>
+        <w:ind w:left="5760" w:hanging="360"/>
+      </w:pPr>
+      <w:rPr>
+        <w:rFonts w:ascii="Wingdings" w:hAnsi="Wingdings" w:hint="default"/>
+        <w:sz w:val="20"/>
+      </w:rPr>
+    </w:lvl>
+    <w:lvl w:ilvl="8" w:tentative="1">
+      <w:start w:val="1"/>
+      <w:numFmt w:val="bullet"/>
+      <w:lvlText w:val=""/>
+      <w:lvlJc w:val="left"/>
+      <w:pPr>
+        <w:tabs>
+          <w:tab w:val="num" w:pos="6480"/>
+        </w:tabs>
+        <w:ind w:left="6480" w:hanging="360"/>
+      </w:pPr>
+      <w:rPr>
+        <w:rFonts w:ascii="Wingdings" w:hAnsi="Wingdings" w:hint="default"/>
+        <w:sz w:val="20"/>
+      </w:rPr>
+    </w:lvl>
+  </w:abstractNum>
+  <w:abstractNum w:abstractNumId="2" w15:restartNumberingAfterBreak="0">
+    <w:nsid w:val="67A32872"/>
+    <w:multiLevelType w:val="multilevel"/>
+    <w:tmpl w:val="8AAC54F0"/>
+    <w:lvl w:ilvl="0">
+      <w:start w:val="1"/>
+      <w:numFmt w:val="bullet"/>
+      <w:lvlText w:val=""/>
+      <w:lvlJc w:val="left"/>
+      <w:pPr>
+        <w:tabs>
+          <w:tab w:val="num" w:pos="720"/>
+        </w:tabs>
+        <w:ind w:left="720" w:hanging="360"/>
+      </w:pPr>
+      <w:rPr>
+        <w:rFonts w:ascii="Symbol" w:hAnsi="Symbol" w:hint="default"/>
+        <w:sz w:val="20"/>
+      </w:rPr>
+    </w:lvl>
+    <w:lvl w:ilvl="1" w:tentative="1">
+      <w:start w:val="1"/>
+      <w:numFmt w:val="bullet"/>
+      <w:lvlText w:val="o"/>
+      <w:lvlJc w:val="left"/>
+      <w:pPr>
+        <w:tabs>
+          <w:tab w:val="num" w:pos="1440"/>
+        </w:tabs>
+        <w:ind w:left="1440" w:hanging="360"/>
+      </w:pPr>
+      <w:rPr>
+        <w:rFonts w:ascii="Courier New" w:hAnsi="Courier New" w:hint="default"/>
+        <w:sz w:val="20"/>
+      </w:rPr>
+    </w:lvl>
+    <w:lvl w:ilvl="2" w:tentative="1">
+      <w:start w:val="1"/>
+      <w:numFmt w:val="bullet"/>
+      <w:lvlText w:val=""/>
+      <w:lvlJc w:val="left"/>
+      <w:pPr>
+        <w:tabs>
+          <w:tab w:val="num" w:pos="2160"/>
+        </w:tabs>
+        <w:ind w:left="2160" w:hanging="360"/>
+      </w:pPr>
+      <w:rPr>
+        <w:rFonts w:ascii="Wingdings" w:hAnsi="Wingdings" w:hint="default"/>
+        <w:sz w:val="20"/>
+      </w:rPr>
+    </w:lvl>
+    <w:lvl w:ilvl="3" w:tentative="1">
+      <w:start w:val="1"/>
+      <w:numFmt w:val="bullet"/>
+      <w:lvlText w:val=""/>
+      <w:lvlJc w:val="left"/>
+      <w:pPr>
+        <w:tabs>
+          <w:tab w:val="num" w:pos="2880"/>
+        </w:tabs>
+        <w:ind w:left="2880" w:hanging="360"/>
+      </w:pPr>
+      <w:rPr>
+        <w:rFonts w:ascii="Wingdings" w:hAnsi="Wingdings" w:hint="default"/>
+        <w:sz w:val="20"/>
+      </w:rPr>
+    </w:lvl>
+    <w:lvl w:ilvl="4" w:tentative="1">
+      <w:start w:val="1"/>
+      <w:numFmt w:val="bullet"/>
+      <w:lvlText w:val=""/>
+      <w:lvlJc w:val="left"/>
+      <w:pPr>
+        <w:tabs>
+          <w:tab w:val="num" w:pos="3600"/>
+        </w:tabs>
+        <w:ind w:left="3600" w:hanging="360"/>
+      </w:pPr>
+      <w:rPr>
+        <w:rFonts w:ascii="Wingdings" w:hAnsi="Wingdings" w:hint="default"/>
+        <w:sz w:val="20"/>
+      </w:rPr>
+    </w:lvl>
+    <w:lvl w:ilvl="5" w:tentative="1">
+      <w:start w:val="1"/>
+      <w:numFmt w:val="bullet"/>
+      <w:lvlText w:val=""/>
+      <w:lvlJc w:val="left"/>
+      <w:pPr>
+        <w:tabs>
+          <w:tab w:val="num" w:pos="4320"/>
+        </w:tabs>
+        <w:ind w:left="4320" w:hanging="360"/>
+      </w:pPr>
+      <w:rPr>
+        <w:rFonts w:ascii="Wingdings" w:hAnsi="Wingdings" w:hint="default"/>
+        <w:sz w:val="20"/>
+      </w:rPr>
+    </w:lvl>
+    <w:lvl w:ilvl="6" w:tentative="1">
+      <w:start w:val="1"/>
+      <w:numFmt w:val="bullet"/>
+      <w:lvlText w:val=""/>
+      <w:lvlJc w:val="left"/>
+      <w:pPr>
+        <w:tabs>
+          <w:tab w:val="num" w:pos="5040"/>
+        </w:tabs>
+        <w:ind w:left="5040" w:hanging="360"/>
+      </w:pPr>
+      <w:rPr>
+        <w:rFonts w:ascii="Wingdings" w:hAnsi="Wingdings" w:hint="default"/>
+        <w:sz w:val="20"/>
+      </w:rPr>
+    </w:lvl>
+    <w:lvl w:ilvl="7" w:tentative="1">
+      <w:start w:val="1"/>
+      <w:numFmt w:val="bullet"/>
+      <w:lvlText w:val=""/>
+      <w:lvlJc w:val="left"/>
+      <w:pPr>
+        <w:tabs>
+          <w:tab w:val="num" w:pos="5760"/>
+        </w:tabs>
+        <w:ind w:left="5760" w:hanging="360"/>
+      </w:pPr>
+      <w:rPr>
+        <w:rFonts w:ascii="Wingdings" w:hAnsi="Wingdings" w:hint="default"/>
+        <w:sz w:val="20"/>
+      </w:rPr>
+    </w:lvl>
+    <w:lvl w:ilvl="8" w:tentative="1">
+      <w:start w:val="1"/>
+      <w:numFmt w:val="bullet"/>
+      <w:lvlText w:val=""/>
+      <w:lvlJc w:val="left"/>
+      <w:pPr>
+        <w:tabs>
+          <w:tab w:val="num" w:pos="6480"/>
+        </w:tabs>
+        <w:ind w:left="6480" w:hanging="360"/>
+      </w:pPr>
+      <w:rPr>
+        <w:rFonts w:ascii="Wingdings" w:hAnsi="Wingdings" w:hint="default"/>
+        <w:sz w:val="20"/>
+      </w:rPr>
+    </w:lvl>
+  </w:abstractNum>
+  <w:num w:numId="1" w16cid:durableId="189029086">
+    <w:abstractNumId w:val="0"/>
+  </w:num>
+  <w:num w:numId="2" w16cid:durableId="1389037008">
+    <w:abstractNumId w:val="2"/>
+  </w:num>
+  <w:num w:numId="3" w16cid:durableId="1246956643">
+    <w:abstractNumId w:val="1"/>
+  </w:num>
+</w:numbering>
 </file>
 
 <file path=word/styles.xml><?xml version="1.0" encoding="utf-8"?>

</xml_diff>

<commit_message>
ccna certification details added
</commit_message>
<xml_diff>
--- a/notes/Topics.docx
+++ b/notes/Topics.docx
@@ -435,16 +435,7 @@
           <w:sz w:val="24"/>
           <w:szCs w:val="24"/>
         </w:rPr>
-        <w:t>In this final episode, there will be a brief recap of the first two episodes, then a deep-dive into the third section of the exam, which covers Security Fundamentals, as well as Automation and</w:t>
-      </w:r>
-      <w:r>
-        <w:rPr>
-          <w:rFonts w:ascii="Arial" w:hAnsi="Arial" w:cs="Arial"/>
-          <w:color w:val="58595B"/>
-          <w:sz w:val="24"/>
-          <w:szCs w:val="24"/>
-        </w:rPr>
-        <w:t xml:space="preserve"> Programmability.</w:t>
+        <w:t>In this final episode, there will be a brief recap of the first two episodes, then a deep-dive into the third section of the exam, which covers Security Fundamentals, as well as Automation and Programmability.</w:t>
       </w:r>
     </w:p>
     <w:p>
@@ -463,6 +454,7 @@
       <w:r>
         <w:rPr>
           <w:rFonts w:ascii="Times New Roman" w:eastAsia="Times New Roman" w:hAnsi="Times New Roman" w:cs="Times New Roman"/>
+          <w:noProof/>
           <w:color w:val="222222"/>
           <w:kern w:val="0"/>
           <w:sz w:val="24"/>
@@ -504,6 +496,97 @@
             </a:graphic>
           </wp:inline>
         </w:drawing>
+      </w:r>
+    </w:p>
+    <w:p>
+      <w:pPr>
+        <w:rPr>
+          <w:rFonts w:ascii="Times New Roman" w:eastAsia="Times New Roman" w:hAnsi="Times New Roman" w:cs="Times New Roman"/>
+          <w:color w:val="222222"/>
+          <w:kern w:val="0"/>
+          <w:sz w:val="24"/>
+          <w:szCs w:val="24"/>
+          <w14:ligatures w14:val="none"/>
+        </w:rPr>
+      </w:pPr>
+      <w:r>
+        <w:rPr>
+          <w:rFonts w:ascii="Times New Roman" w:eastAsia="Times New Roman" w:hAnsi="Times New Roman" w:cs="Times New Roman"/>
+          <w:color w:val="222222"/>
+          <w:kern w:val="0"/>
+          <w:sz w:val="24"/>
+          <w:szCs w:val="24"/>
+          <w14:ligatures w14:val="none"/>
+        </w:rPr>
+        <w:br w:type="page"/>
+      </w:r>
+    </w:p>
+    <w:p>
+      <w:pPr>
+        <w:shd w:val="clear" w:color="auto" w:fill="FFFFFF"/>
+        <w:spacing w:before="240" w:after="126" w:line="240" w:lineRule="auto"/>
+        <w:textAlignment w:val="baseline"/>
+        <w:outlineLvl w:val="1"/>
+        <w:rPr>
+          <w:rFonts w:ascii="Arial" w:eastAsia="Times New Roman" w:hAnsi="Arial" w:cs="Arial"/>
+          <w:color w:val="4D4C4C"/>
+          <w:kern w:val="0"/>
+          <w:sz w:val="36"/>
+          <w:szCs w:val="36"/>
+          <w14:ligatures w14:val="none"/>
+        </w:rPr>
+      </w:pPr>
+      <w:r>
+        <w:rPr>
+          <w:rFonts w:ascii="Arial" w:eastAsia="Times New Roman" w:hAnsi="Arial" w:cs="Arial"/>
+          <w:color w:val="4D4C4C"/>
+          <w:kern w:val="0"/>
+          <w:sz w:val="36"/>
+          <w:szCs w:val="36"/>
+          <w14:ligatures w14:val="none"/>
+        </w:rPr>
+        <w:lastRenderedPageBreak/>
+        <w:t>CCNA certification</w:t>
+      </w:r>
+    </w:p>
+    <w:p>
+      <w:pPr>
+        <w:pStyle w:val="NormalWeb"/>
+        <w:shd w:val="clear" w:color="auto" w:fill="FFFFFF"/>
+        <w:spacing w:before="0" w:beforeAutospacing="0" w:after="200" w:afterAutospacing="0" w:line="360" w:lineRule="auto"/>
+        <w:ind w:left="720"/>
+        <w:textAlignment w:val="baseline"/>
+        <w:rPr>
+          <w:rFonts w:ascii="Arial" w:hAnsi="Arial" w:cs="Arial"/>
+          <w:color w:val="4D4C4C"/>
+        </w:rPr>
+      </w:pPr>
+      <w:r>
+        <w:rPr>
+          <w:rFonts w:ascii="Arial" w:hAnsi="Arial" w:cs="Arial"/>
+          <w:color w:val="4D4C4C"/>
+        </w:rPr>
+        <w:t>CCNA certification proves you have what it takes to navigate the ever-changing landscape of IT. CCNA exam covers networking fundamentals, IP services, security fundamentals, automation and programmability. Designed for agility and versatility, CCNA validates that you have the skills required to manage and optimize today's most advanced networks.</w:t>
+      </w:r>
+    </w:p>
+    <w:p>
+      <w:pPr>
+        <w:pStyle w:val="NormalWeb"/>
+        <w:shd w:val="clear" w:color="auto" w:fill="FFFFFF"/>
+        <w:spacing w:before="0" w:beforeAutospacing="0" w:after="0" w:afterAutospacing="0" w:line="360" w:lineRule="auto"/>
+        <w:ind w:left="720"/>
+        <w:textAlignment w:val="baseline"/>
+        <w:rPr>
+          <w:rFonts w:ascii="Arial" w:hAnsi="Arial" w:cs="Arial"/>
+          <w:color w:val="4D4C4C"/>
+        </w:rPr>
+      </w:pPr>
+      <w:r>
+        <w:rPr>
+          <w:rFonts w:ascii="Arial" w:hAnsi="Arial" w:cs="Arial"/>
+          <w:color w:val="4D4C4C"/>
+        </w:rPr>
+        <w:t>The CCNA training course and exam give you the foundation to take your career in any direction. When you certify with Cisco, you are living proof of the standard and rigor that businesses recognize and trust to meet and exceed market demands.</w:t>
       </w:r>
     </w:p>
     <w:sectPr>
@@ -1378,6 +1461,27 @@
     <w:name w:val="Normal"/>
     <w:qFormat/>
   </w:style>
+  <w:style w:type="paragraph" w:styleId="Heading2">
+    <w:name w:val="heading 2"/>
+    <w:basedOn w:val="Normal"/>
+    <w:link w:val="Heading2Char"/>
+    <w:uiPriority w:val="9"/>
+    <w:qFormat/>
+    <w:rsid w:val="00CC53F9"/>
+    <w:pPr>
+      <w:spacing w:before="100" w:beforeAutospacing="1" w:after="100" w:afterAutospacing="1" w:line="240" w:lineRule="auto"/>
+      <w:outlineLvl w:val="1"/>
+    </w:pPr>
+    <w:rPr>
+      <w:rFonts w:ascii="Times New Roman" w:eastAsia="Times New Roman" w:hAnsi="Times New Roman" w:cs="Times New Roman"/>
+      <w:b/>
+      <w:bCs/>
+      <w:kern w:val="0"/>
+      <w:sz w:val="36"/>
+      <w:szCs w:val="36"/>
+      <w14:ligatures w14:val="none"/>
+    </w:rPr>
+  </w:style>
   <w:style w:type="character" w:default="1" w:styleId="DefaultParagraphFont">
     <w:name w:val="Default Paragraph Font"/>
     <w:uiPriority w:val="1"/>
@@ -1414,6 +1518,39 @@
     <w:rPr>
       <w:b/>
       <w:bCs/>
+    </w:rPr>
+  </w:style>
+  <w:style w:type="character" w:customStyle="1" w:styleId="Heading2Char">
+    <w:name w:val="Heading 2 Char"/>
+    <w:basedOn w:val="DefaultParagraphFont"/>
+    <w:link w:val="Heading2"/>
+    <w:uiPriority w:val="9"/>
+    <w:rsid w:val="00CC53F9"/>
+    <w:rPr>
+      <w:rFonts w:ascii="Times New Roman" w:eastAsia="Times New Roman" w:hAnsi="Times New Roman" w:cs="Times New Roman"/>
+      <w:b/>
+      <w:bCs/>
+      <w:kern w:val="0"/>
+      <w:sz w:val="36"/>
+      <w:szCs w:val="36"/>
+      <w14:ligatures w14:val="none"/>
+    </w:rPr>
+  </w:style>
+  <w:style w:type="paragraph" w:styleId="NormalWeb">
+    <w:name w:val="Normal (Web)"/>
+    <w:basedOn w:val="Normal"/>
+    <w:uiPriority w:val="99"/>
+    <w:unhideWhenUsed/>
+    <w:rsid w:val="00457664"/>
+    <w:pPr>
+      <w:spacing w:before="100" w:beforeAutospacing="1" w:after="100" w:afterAutospacing="1" w:line="240" w:lineRule="auto"/>
+    </w:pPr>
+    <w:rPr>
+      <w:rFonts w:ascii="Times New Roman" w:eastAsia="Times New Roman" w:hAnsi="Times New Roman" w:cs="Times New Roman"/>
+      <w:kern w:val="0"/>
+      <w:sz w:val="24"/>
+      <w:szCs w:val="24"/>
+      <w14:ligatures w14:val="none"/>
     </w:rPr>
   </w:style>
 </w:styles>

</xml_diff>

<commit_message>
add types of certificates
</commit_message>
<xml_diff>
--- a/notes/Topics.docx
+++ b/notes/Topics.docx
@@ -588,6 +588,406 @@
         </w:rPr>
         <w:t>The CCNA training course and exam give you the foundation to take your career in any direction. When you certify with Cisco, you are living proof of the standard and rigor that businesses recognize and trust to meet and exceed market demands.</w:t>
       </w:r>
+    </w:p>
+    <w:p>
+      <w:pPr>
+        <w:rPr>
+          <w:rFonts w:ascii="Arial" w:eastAsiaTheme="majorEastAsia" w:hAnsi="Arial" w:cs="Arial"/>
+          <w:b/>
+          <w:bCs/>
+          <w:color w:val="58585B"/>
+          <w:sz w:val="32"/>
+          <w:szCs w:val="32"/>
+        </w:rPr>
+      </w:pPr>
+      <w:r>
+        <w:rPr>
+          <w:rFonts w:ascii="Arial" w:hAnsi="Arial" w:cs="Arial"/>
+          <w:b/>
+          <w:bCs/>
+          <w:color w:val="58585B"/>
+        </w:rPr>
+        <w:br w:type="page"/>
+      </w:r>
+    </w:p>
+    <w:p>
+      <w:pPr>
+        <w:pStyle w:val="Heading1"/>
+        <w:shd w:val="clear" w:color="auto" w:fill="FFFFFF"/>
+        <w:spacing w:before="450" w:after="270" w:line="291" w:lineRule="atLeast"/>
+        <w:textAlignment w:val="baseline"/>
+        <w:rPr>
+          <w:rFonts w:ascii="Arial" w:hAnsi="Arial" w:cs="Arial"/>
+          <w:color w:val="58585B"/>
+        </w:rPr>
+      </w:pPr>
+      <w:r>
+        <w:rPr>
+          <w:rFonts w:ascii="Arial" w:hAnsi="Arial" w:cs="Arial"/>
+          <w:b/>
+          <w:bCs/>
+          <w:color w:val="58585B"/>
+        </w:rPr>
+        <w:lastRenderedPageBreak/>
+        <w:t>CCNA: The Beginning of Your Networking Journey – The Essentials Series part 1</w:t>
+      </w:r>
+    </w:p>
+    <w:p>
+      <w:pPr>
+        <w:pStyle w:val="NormalWeb"/>
+        <w:shd w:val="clear" w:color="auto" w:fill="FFFFFF"/>
+        <w:spacing w:before="0" w:beforeAutospacing="0" w:after="0" w:afterAutospacing="0" w:line="360" w:lineRule="auto"/>
+        <w:ind w:left="720"/>
+        <w:textAlignment w:val="baseline"/>
+        <w:rPr>
+          <w:rFonts w:ascii="Arial" w:hAnsi="Arial" w:cs="Arial"/>
+          <w:color w:val="4D4C4C"/>
+        </w:rPr>
+      </w:pPr>
+      <w:r>
+        <w:rPr>
+          <w:rFonts w:ascii="Arial" w:hAnsi="Arial" w:cs="Arial"/>
+          <w:color w:val="4D4C4C"/>
+        </w:rPr>
+        <w:t>Joanna Gardner</w:t>
+      </w:r>
+    </w:p>
+    <w:p>
+      <w:pPr>
+        <w:pStyle w:val="NormalWeb"/>
+        <w:shd w:val="clear" w:color="auto" w:fill="FFFFFF"/>
+        <w:spacing w:before="0" w:beforeAutospacing="0" w:after="0" w:afterAutospacing="0" w:line="360" w:lineRule="auto"/>
+        <w:ind w:left="720"/>
+        <w:textAlignment w:val="baseline"/>
+        <w:rPr>
+          <w:rFonts w:ascii="Arial" w:hAnsi="Arial" w:cs="Arial"/>
+          <w:color w:val="4D4C4C"/>
+        </w:rPr>
+      </w:pPr>
+      <w:r>
+        <w:rPr>
+          <w:rFonts w:ascii="Arial" w:hAnsi="Arial" w:cs="Arial"/>
+          <w:color w:val="4D4C4C"/>
+        </w:rPr>
+        <w:t>Product Marketing Manager, Certifications</w:t>
+      </w:r>
+    </w:p>
+    <w:p>
+      <w:pPr>
+        <w:pStyle w:val="NormalWeb"/>
+        <w:shd w:val="clear" w:color="auto" w:fill="FFFFFF"/>
+        <w:spacing w:before="0" w:beforeAutospacing="0" w:after="0" w:afterAutospacing="0" w:line="360" w:lineRule="auto"/>
+        <w:ind w:left="720"/>
+        <w:textAlignment w:val="baseline"/>
+        <w:rPr>
+          <w:rFonts w:ascii="Arial" w:hAnsi="Arial" w:cs="Arial"/>
+          <w:color w:val="4D4C4C"/>
+        </w:rPr>
+      </w:pPr>
+    </w:p>
+    <w:p>
+      <w:pPr>
+        <w:pStyle w:val="NormalWeb"/>
+        <w:shd w:val="clear" w:color="auto" w:fill="FFFFFF"/>
+        <w:spacing w:before="0" w:beforeAutospacing="0" w:after="0" w:afterAutospacing="0" w:line="360" w:lineRule="auto"/>
+        <w:ind w:left="720"/>
+        <w:textAlignment w:val="baseline"/>
+        <w:rPr>
+          <w:rFonts w:ascii="Arial" w:hAnsi="Arial" w:cs="Arial"/>
+          <w:color w:val="4D4C4C"/>
+        </w:rPr>
+      </w:pPr>
+      <w:r>
+        <w:rPr>
+          <w:rFonts w:ascii="Arial" w:hAnsi="Arial" w:cs="Arial"/>
+          <w:color w:val="4D4C4C"/>
+        </w:rPr>
+        <w:t>Anna Rubin</w:t>
+      </w:r>
+    </w:p>
+    <w:p>
+      <w:pPr>
+        <w:pStyle w:val="NormalWeb"/>
+        <w:shd w:val="clear" w:color="auto" w:fill="FFFFFF"/>
+        <w:spacing w:before="0" w:beforeAutospacing="0" w:after="0" w:afterAutospacing="0" w:line="360" w:lineRule="auto"/>
+        <w:ind w:left="720"/>
+        <w:textAlignment w:val="baseline"/>
+        <w:rPr>
+          <w:rFonts w:ascii="Arial" w:hAnsi="Arial" w:cs="Arial"/>
+          <w:color w:val="4D4C4C"/>
+        </w:rPr>
+      </w:pPr>
+      <w:r>
+        <w:rPr>
+          <w:rFonts w:ascii="Arial" w:hAnsi="Arial" w:cs="Arial"/>
+          <w:color w:val="4D4C4C"/>
+        </w:rPr>
+        <w:t>Manager, Exam Development Certifications</w:t>
+      </w:r>
+    </w:p>
+    <w:p>
+      <w:pPr>
+        <w:pStyle w:val="NormalWeb"/>
+        <w:shd w:val="clear" w:color="auto" w:fill="FFFFFF"/>
+        <w:spacing w:before="0" w:beforeAutospacing="0" w:after="0" w:afterAutospacing="0" w:line="360" w:lineRule="auto"/>
+        <w:ind w:left="720"/>
+        <w:textAlignment w:val="baseline"/>
+        <w:rPr>
+          <w:rFonts w:ascii="Arial" w:hAnsi="Arial" w:cs="Arial"/>
+          <w:color w:val="4D4C4C"/>
+        </w:rPr>
+      </w:pPr>
+    </w:p>
+    <w:p>
+      <w:pPr>
+        <w:pStyle w:val="NormalWeb"/>
+        <w:shd w:val="clear" w:color="auto" w:fill="FFFFFF"/>
+        <w:spacing w:before="0" w:beforeAutospacing="0" w:after="0" w:afterAutospacing="0" w:line="360" w:lineRule="auto"/>
+        <w:ind w:left="720"/>
+        <w:textAlignment w:val="baseline"/>
+        <w:rPr>
+          <w:rFonts w:ascii="Arial" w:hAnsi="Arial" w:cs="Arial"/>
+          <w:color w:val="4D4C4C"/>
+        </w:rPr>
+      </w:pPr>
+      <w:r>
+        <w:rPr>
+          <w:rFonts w:ascii="Arial" w:hAnsi="Arial" w:cs="Arial"/>
+          <w:color w:val="4D4C4C"/>
+        </w:rPr>
+        <w:t xml:space="preserve">Julie </w:t>
+      </w:r>
+      <w:proofErr w:type="spellStart"/>
+      <w:r>
+        <w:rPr>
+          <w:rFonts w:ascii="Arial" w:hAnsi="Arial" w:cs="Arial"/>
+          <w:color w:val="4D4C4C"/>
+        </w:rPr>
+        <w:t>Armaganian</w:t>
+      </w:r>
+      <w:proofErr w:type="spellEnd"/>
+    </w:p>
+    <w:p>
+      <w:pPr>
+        <w:pStyle w:val="NormalWeb"/>
+        <w:shd w:val="clear" w:color="auto" w:fill="FFFFFF"/>
+        <w:spacing w:before="0" w:beforeAutospacing="0" w:after="0" w:afterAutospacing="0" w:line="360" w:lineRule="auto"/>
+        <w:ind w:left="720"/>
+        <w:textAlignment w:val="baseline"/>
+        <w:rPr>
+          <w:rFonts w:ascii="Arial" w:hAnsi="Arial" w:cs="Arial"/>
+          <w:color w:val="4D4C4C"/>
+        </w:rPr>
+      </w:pPr>
+      <w:r>
+        <w:rPr>
+          <w:rFonts w:ascii="Arial" w:hAnsi="Arial" w:cs="Arial"/>
+          <w:color w:val="4D4C4C"/>
+        </w:rPr>
+        <w:t>CCNA Exam Program Manager</w:t>
+      </w:r>
+    </w:p>
+    <w:p>
+      <w:pPr>
+        <w:pStyle w:val="NormalWeb"/>
+        <w:shd w:val="clear" w:color="auto" w:fill="FFFFFF"/>
+        <w:spacing w:before="0" w:beforeAutospacing="0" w:after="0" w:afterAutospacing="0" w:line="360" w:lineRule="auto"/>
+        <w:ind w:left="720"/>
+        <w:textAlignment w:val="baseline"/>
+        <w:rPr>
+          <w:rFonts w:ascii="Arial" w:hAnsi="Arial" w:cs="Arial"/>
+          <w:color w:val="4D4C4C"/>
+        </w:rPr>
+      </w:pPr>
+    </w:p>
+    <w:p>
+      <w:pPr>
+        <w:pStyle w:val="NormalWeb"/>
+        <w:shd w:val="clear" w:color="auto" w:fill="FFFFFF"/>
+        <w:spacing w:before="0" w:beforeAutospacing="0" w:after="0" w:afterAutospacing="0" w:line="360" w:lineRule="auto"/>
+        <w:textAlignment w:val="baseline"/>
+        <w:rPr>
+          <w:rFonts w:ascii="Arial" w:hAnsi="Arial" w:cs="Arial"/>
+          <w:color w:val="4D4C4C"/>
+        </w:rPr>
+      </w:pPr>
+      <w:r>
+        <w:rPr>
+          <w:rFonts w:ascii="Arial" w:hAnsi="Arial" w:cs="Arial"/>
+          <w:color w:val="4D4C4C"/>
+        </w:rPr>
+        <w:drawing>
+          <wp:inline distT="0" distB="0" distL="0" distR="0" wp14:anchorId="1F30FDA0" wp14:editId="59472B72">
+            <wp:extent cx="6880860" cy="3657600"/>
+            <wp:effectExtent l="0" t="0" r="0" b="0"/>
+            <wp:docPr id="908612847" name="Picture 1"/>
+            <wp:cNvGraphicFramePr>
+              <a:graphicFrameLocks xmlns:a="http://schemas.openxmlformats.org/drawingml/2006/main" noChangeAspect="1"/>
+            </wp:cNvGraphicFramePr>
+            <a:graphic xmlns:a="http://schemas.openxmlformats.org/drawingml/2006/main">
+              <a:graphicData uri="http://schemas.openxmlformats.org/drawingml/2006/picture">
+                <pic:pic xmlns:pic="http://schemas.openxmlformats.org/drawingml/2006/picture">
+                  <pic:nvPicPr>
+                    <pic:cNvPr id="908612847" name=""/>
+                    <pic:cNvPicPr/>
+                  </pic:nvPicPr>
+                  <pic:blipFill>
+                    <a:blip r:embed="rId6"/>
+                    <a:stretch>
+                      <a:fillRect/>
+                    </a:stretch>
+                  </pic:blipFill>
+                  <pic:spPr>
+                    <a:xfrm>
+                      <a:off x="0" y="0"/>
+                      <a:ext cx="6880860" cy="3657600"/>
+                    </a:xfrm>
+                    <a:prstGeom prst="rect">
+                      <a:avLst/>
+                    </a:prstGeom>
+                  </pic:spPr>
+                </pic:pic>
+              </a:graphicData>
+            </a:graphic>
+          </wp:inline>
+        </w:drawing>
+      </w:r>
+      <w:r>
+        <w:rPr>
+          <w:rFonts w:ascii="Arial" w:hAnsi="Arial" w:cs="Arial"/>
+          <w:color w:val="4D4C4C"/>
+        </w:rPr>
+        <w:t xml:space="preserve"> </w:t>
+      </w:r>
+      <w:r>
+        <w:rPr>
+          <w:rFonts w:ascii="Arial" w:hAnsi="Arial" w:cs="Arial"/>
+          <w:color w:val="4D4C4C"/>
+        </w:rPr>
+        <w:br/>
+      </w:r>
+      <w:r>
+        <w:rPr>
+          <w:rFonts w:ascii="Arial" w:hAnsi="Arial" w:cs="Arial"/>
+          <w:color w:val="4D4C4C"/>
+        </w:rPr>
+        <w:br/>
+      </w:r>
+      <w:r>
+        <w:rPr>
+          <w:rFonts w:ascii="Arial" w:hAnsi="Arial" w:cs="Arial"/>
+          <w:color w:val="4D4C4C"/>
+        </w:rPr>
+        <w:br/>
+      </w:r>
+      <w:r>
+        <w:rPr>
+          <w:rFonts w:ascii="Arial" w:hAnsi="Arial" w:cs="Arial"/>
+          <w:color w:val="4D4C4C"/>
+        </w:rPr>
+        <w:br/>
+      </w:r>
+      <w:r>
+        <w:rPr>
+          <w:rFonts w:ascii="Arial" w:hAnsi="Arial" w:cs="Arial"/>
+          <w:color w:val="4D4C4C"/>
+        </w:rPr>
+        <w:br/>
+      </w:r>
+      <w:r>
+        <w:rPr>
+          <w:rFonts w:ascii="Arial" w:hAnsi="Arial" w:cs="Arial"/>
+          <w:color w:val="4D4C4C"/>
+        </w:rPr>
+        <w:br/>
+      </w:r>
+      <w:r>
+        <w:rPr>
+          <w:rFonts w:ascii="Arial" w:hAnsi="Arial" w:cs="Arial"/>
+          <w:color w:val="4D4C4C"/>
+        </w:rPr>
+        <w:br/>
+      </w:r>
+      <w:r>
+        <w:rPr>
+          <w:rFonts w:ascii="Arial" w:hAnsi="Arial" w:cs="Arial"/>
+          <w:color w:val="4D4C4C"/>
+        </w:rPr>
+        <w:br/>
+      </w:r>
+      <w:r>
+        <w:rPr>
+          <w:rFonts w:ascii="Arial" w:hAnsi="Arial" w:cs="Arial"/>
+          <w:color w:val="4D4C4C"/>
+        </w:rPr>
+        <w:br/>
+      </w:r>
+    </w:p>
+    <w:p>
+      <w:pPr>
+        <w:pStyle w:val="NormalWeb"/>
+        <w:shd w:val="clear" w:color="auto" w:fill="FFFFFF"/>
+        <w:spacing w:before="0" w:beforeAutospacing="0" w:after="0" w:afterAutospacing="0" w:line="360" w:lineRule="auto"/>
+        <w:textAlignment w:val="baseline"/>
+        <w:rPr>
+          <w:rFonts w:ascii="Arial" w:hAnsi="Arial" w:cs="Arial"/>
+          <w:color w:val="4D4C4C"/>
+        </w:rPr>
+      </w:pPr>
+      <w:r>
+        <w:rPr>
+          <w:rFonts w:ascii="Arial" w:hAnsi="Arial" w:cs="Arial"/>
+          <w:color w:val="4D4C4C"/>
+        </w:rPr>
+        <w:lastRenderedPageBreak/>
+        <w:drawing>
+          <wp:inline distT="0" distB="0" distL="0" distR="0" wp14:anchorId="3003A47C" wp14:editId="48790CF2">
+            <wp:extent cx="6858000" cy="3686175"/>
+            <wp:effectExtent l="0" t="0" r="0" b="9525"/>
+            <wp:docPr id="607618740" name="Picture 1"/>
+            <wp:cNvGraphicFramePr>
+              <a:graphicFrameLocks xmlns:a="http://schemas.openxmlformats.org/drawingml/2006/main" noChangeAspect="1"/>
+            </wp:cNvGraphicFramePr>
+            <a:graphic xmlns:a="http://schemas.openxmlformats.org/drawingml/2006/main">
+              <a:graphicData uri="http://schemas.openxmlformats.org/drawingml/2006/picture">
+                <pic:pic xmlns:pic="http://schemas.openxmlformats.org/drawingml/2006/picture">
+                  <pic:nvPicPr>
+                    <pic:cNvPr id="607618740" name=""/>
+                    <pic:cNvPicPr/>
+                  </pic:nvPicPr>
+                  <pic:blipFill>
+                    <a:blip r:embed="rId7"/>
+                    <a:stretch>
+                      <a:fillRect/>
+                    </a:stretch>
+                  </pic:blipFill>
+                  <pic:spPr>
+                    <a:xfrm>
+                      <a:off x="0" y="0"/>
+                      <a:ext cx="6858000" cy="3686175"/>
+                    </a:xfrm>
+                    <a:prstGeom prst="rect">
+                      <a:avLst/>
+                    </a:prstGeom>
+                  </pic:spPr>
+                </pic:pic>
+              </a:graphicData>
+            </a:graphic>
+          </wp:inline>
+        </w:drawing>
+      </w:r>
+    </w:p>
+    <w:p>
+      <w:pPr>
+        <w:pStyle w:val="NormalWeb"/>
+        <w:shd w:val="clear" w:color="auto" w:fill="FFFFFF"/>
+        <w:spacing w:before="0" w:beforeAutospacing="0" w:after="0" w:afterAutospacing="0" w:line="360" w:lineRule="auto"/>
+        <w:textAlignment w:val="baseline"/>
+        <w:rPr>
+          <w:rFonts w:ascii="Arial" w:hAnsi="Arial" w:cs="Arial"/>
+          <w:color w:val="4D4C4C"/>
+        </w:rPr>
+      </w:pPr>
     </w:p>
     <w:sectPr>
       <w:pgSz w:w="12240" w:h="15840" w:code="1"/>
@@ -1461,6 +1861,27 @@
     <w:name w:val="Normal"/>
     <w:qFormat/>
   </w:style>
+  <w:style w:type="paragraph" w:styleId="Heading1">
+    <w:name w:val="heading 1"/>
+    <w:basedOn w:val="Normal"/>
+    <w:next w:val="Normal"/>
+    <w:link w:val="Heading1Char"/>
+    <w:uiPriority w:val="9"/>
+    <w:qFormat/>
+    <w:rsid w:val="00F5527D"/>
+    <w:pPr>
+      <w:keepNext/>
+      <w:keepLines/>
+      <w:spacing w:before="240" w:after="0"/>
+      <w:outlineLvl w:val="0"/>
+    </w:pPr>
+    <w:rPr>
+      <w:rFonts w:asciiTheme="majorHAnsi" w:eastAsiaTheme="majorEastAsia" w:hAnsiTheme="majorHAnsi" w:cstheme="majorBidi"/>
+      <w:color w:val="2F5496" w:themeColor="accent1" w:themeShade="BF"/>
+      <w:sz w:val="32"/>
+      <w:szCs w:val="32"/>
+    </w:rPr>
+  </w:style>
   <w:style w:type="paragraph" w:styleId="Heading2">
     <w:name w:val="heading 2"/>
     <w:basedOn w:val="Normal"/>
@@ -1551,6 +1972,19 @@
       <w:sz w:val="24"/>
       <w:szCs w:val="24"/>
       <w14:ligatures w14:val="none"/>
+    </w:rPr>
+  </w:style>
+  <w:style w:type="character" w:customStyle="1" w:styleId="Heading1Char">
+    <w:name w:val="Heading 1 Char"/>
+    <w:basedOn w:val="DefaultParagraphFont"/>
+    <w:link w:val="Heading1"/>
+    <w:uiPriority w:val="9"/>
+    <w:rsid w:val="00F5527D"/>
+    <w:rPr>
+      <w:rFonts w:asciiTheme="majorHAnsi" w:eastAsiaTheme="majorEastAsia" w:hAnsiTheme="majorHAnsi" w:cstheme="majorBidi"/>
+      <w:color w:val="2F5496" w:themeColor="accent1" w:themeShade="BF"/>
+      <w:sz w:val="32"/>
+      <w:szCs w:val="32"/>
     </w:rPr>
   </w:style>
 </w:styles>

</xml_diff>

<commit_message>
difference about new CCNA scrshot
</commit_message>
<xml_diff>
--- a/notes/Topics.docx
+++ b/notes/Topics.docx
@@ -814,6 +814,7 @@
       <w:r>
         <w:rPr>
           <w:rFonts w:ascii="Arial" w:hAnsi="Arial" w:cs="Arial"/>
+          <w:noProof/>
           <w:color w:val="4D4C4C"/>
         </w:rPr>
         <w:drawing>
@@ -937,6 +938,7 @@
       <w:r>
         <w:rPr>
           <w:rFonts w:ascii="Arial" w:hAnsi="Arial" w:cs="Arial"/>
+          <w:noProof/>
           <w:color w:val="4D4C4C"/>
         </w:rPr>
         <w:lastRenderedPageBreak/>
@@ -975,6 +977,78 @@
             </a:graphic>
           </wp:inline>
         </w:drawing>
+      </w:r>
+    </w:p>
+    <w:p>
+      <w:pPr>
+        <w:pStyle w:val="NormalWeb"/>
+        <w:shd w:val="clear" w:color="auto" w:fill="FFFFFF"/>
+        <w:spacing w:before="0" w:beforeAutospacing="0" w:after="0" w:afterAutospacing="0" w:line="360" w:lineRule="auto"/>
+        <w:textAlignment w:val="baseline"/>
+        <w:rPr>
+          <w:rFonts w:ascii="Arial" w:hAnsi="Arial" w:cs="Arial"/>
+          <w:color w:val="4D4C4C"/>
+        </w:rPr>
+      </w:pPr>
+    </w:p>
+    <w:p>
+      <w:pPr>
+        <w:rPr>
+          <w:rFonts w:ascii="Arial" w:eastAsia="Times New Roman" w:hAnsi="Arial" w:cs="Arial"/>
+          <w:color w:val="4D4C4C"/>
+          <w:kern w:val="0"/>
+          <w:sz w:val="24"/>
+          <w:szCs w:val="24"/>
+          <w14:ligatures w14:val="none"/>
+        </w:rPr>
+      </w:pPr>
+      <w:r>
+        <w:rPr>
+          <w:rFonts w:ascii="Arial" w:hAnsi="Arial" w:cs="Arial"/>
+          <w:color w:val="4D4C4C"/>
+        </w:rPr>
+        <w:drawing>
+          <wp:inline distT="0" distB="0" distL="0" distR="0" wp14:anchorId="2A35D6ED" wp14:editId="33196094">
+            <wp:extent cx="6858000" cy="3857625"/>
+            <wp:effectExtent l="0" t="0" r="0" b="9525"/>
+            <wp:docPr id="1164191270" name="Picture 1"/>
+            <wp:cNvGraphicFramePr>
+              <a:graphicFrameLocks xmlns:a="http://schemas.openxmlformats.org/drawingml/2006/main" noChangeAspect="1"/>
+            </wp:cNvGraphicFramePr>
+            <a:graphic xmlns:a="http://schemas.openxmlformats.org/drawingml/2006/main">
+              <a:graphicData uri="http://schemas.openxmlformats.org/drawingml/2006/picture">
+                <pic:pic xmlns:pic="http://schemas.openxmlformats.org/drawingml/2006/picture">
+                  <pic:nvPicPr>
+                    <pic:cNvPr id="1164191270" name=""/>
+                    <pic:cNvPicPr/>
+                  </pic:nvPicPr>
+                  <pic:blipFill>
+                    <a:blip r:embed="rId8"/>
+                    <a:stretch>
+                      <a:fillRect/>
+                    </a:stretch>
+                  </pic:blipFill>
+                  <pic:spPr>
+                    <a:xfrm>
+                      <a:off x="0" y="0"/>
+                      <a:ext cx="6858000" cy="3857625"/>
+                    </a:xfrm>
+                    <a:prstGeom prst="rect">
+                      <a:avLst/>
+                    </a:prstGeom>
+                  </pic:spPr>
+                </pic:pic>
+              </a:graphicData>
+            </a:graphic>
+          </wp:inline>
+        </w:drawing>
+      </w:r>
+      <w:r>
+        <w:rPr>
+          <w:rFonts w:ascii="Arial" w:hAnsi="Arial" w:cs="Arial"/>
+          <w:color w:val="4D4C4C"/>
+        </w:rPr>
+        <w:br w:type="page"/>
       </w:r>
     </w:p>
     <w:p>

</xml_diff>